<commit_message>
Thuy da dang ki nhan lich
</commit_message>
<xml_diff>
--- a/5b_Mau 02-HSSV.docx
+++ b/5b_Mau 02-HSSV.docx
@@ -104,8 +104,6 @@
         </w:rPr>
         <w:t>NĂM 2018</w:t>
       </w:r>
-      <w:bookmarkStart w:id="0" w:name="_GoBack"/>
-      <w:bookmarkEnd w:id="0"/>
     </w:p>
     <w:p>
       <w:pPr>
@@ -560,32 +558,65 @@
           <w:tcPr>
             <w:tcW w:w="828" w:type="dxa"/>
           </w:tcPr>
-          <w:p/>
-          <w:p/>
-        </w:tc>
-        <w:tc>
-          <w:tcPr>
-            <w:tcW w:w="2520" w:type="dxa"/>
-          </w:tcPr>
-          <w:p/>
+          <w:p>
+            <w:r>
+              <w:t>1</w:t>
+            </w:r>
+          </w:p>
+          <w:p/>
+        </w:tc>
+        <w:tc>
+          <w:tcPr>
+            <w:tcW w:w="2520" w:type="dxa"/>
+          </w:tcPr>
+          <w:p>
+            <w:r>
+              <w:t>CD17TT3</w:t>
+            </w:r>
+          </w:p>
         </w:tc>
         <w:tc>
           <w:tcPr>
             <w:tcW w:w="1530" w:type="dxa"/>
           </w:tcPr>
-          <w:p/>
-        </w:tc>
-        <w:tc>
-          <w:tcPr>
-            <w:tcW w:w="2520" w:type="dxa"/>
-          </w:tcPr>
-          <w:p/>
+          <w:p>
+            <w:r>
+              <w:t>1</w:t>
+            </w:r>
+          </w:p>
+        </w:tc>
+        <w:tc>
+          <w:tcPr>
+            <w:tcW w:w="2520" w:type="dxa"/>
+          </w:tcPr>
+          <w:p>
+            <w:pPr>
+              <w:ind w:firstLine="720"/>
+            </w:pPr>
+            <w:proofErr w:type="spellStart"/>
+            <w:r>
+              <w:t>Phương</w:t>
+            </w:r>
+            <w:proofErr w:type="spellEnd"/>
+            <w:r>
+              <w:t xml:space="preserve"> </w:t>
+            </w:r>
+            <w:proofErr w:type="spellStart"/>
+            <w:r>
+              <w:t>Thủy</w:t>
+            </w:r>
+            <w:proofErr w:type="spellEnd"/>
+          </w:p>
         </w:tc>
         <w:tc>
           <w:tcPr>
             <w:tcW w:w="2340" w:type="dxa"/>
           </w:tcPr>
-          <w:p/>
+          <w:p>
+            <w:r>
+              <w:t>0918340741</w:t>
+            </w:r>
+          </w:p>
         </w:tc>
       </w:tr>
       <w:tr>
@@ -594,31 +625,55 @@
             <w:tcW w:w="828" w:type="dxa"/>
           </w:tcPr>
           <w:p/>
-          <w:p/>
-        </w:tc>
-        <w:tc>
-          <w:tcPr>
-            <w:tcW w:w="2520" w:type="dxa"/>
-          </w:tcPr>
-          <w:p/>
+          <w:p>
+            <w:r>
+              <w:t>2</w:t>
+            </w:r>
+          </w:p>
+        </w:tc>
+        <w:tc>
+          <w:tcPr>
+            <w:tcW w:w="2520" w:type="dxa"/>
+          </w:tcPr>
+          <w:p>
+            <w:r>
+              <w:t>CD17TT3</w:t>
+            </w:r>
+          </w:p>
         </w:tc>
         <w:tc>
           <w:tcPr>
             <w:tcW w:w="1530" w:type="dxa"/>
           </w:tcPr>
-          <w:p/>
-        </w:tc>
-        <w:tc>
-          <w:tcPr>
-            <w:tcW w:w="2520" w:type="dxa"/>
-          </w:tcPr>
-          <w:p/>
+          <w:p>
+            <w:r>
+              <w:t>1</w:t>
+            </w:r>
+          </w:p>
+        </w:tc>
+        <w:tc>
+          <w:tcPr>
+            <w:tcW w:w="2520" w:type="dxa"/>
+          </w:tcPr>
+          <w:p>
+            <w:proofErr w:type="spellStart"/>
+            <w:r>
+              <w:t>Thúy</w:t>
+            </w:r>
+            <w:proofErr w:type="spellEnd"/>
+            <w:r>
+              <w:t xml:space="preserve"> An</w:t>
+            </w:r>
+          </w:p>
         </w:tc>
         <w:tc>
           <w:tcPr>
             <w:tcW w:w="2340" w:type="dxa"/>
           </w:tcPr>
-          <w:p/>
+          <w:p>
+            <w:bookmarkStart w:id="0" w:name="_GoBack"/>
+            <w:bookmarkEnd w:id="0"/>
+          </w:p>
         </w:tc>
       </w:tr>
       <w:tr>

</xml_diff>

<commit_message>
them den 5 nguoi
them den 5 nguoi
</commit_message>
<xml_diff>
--- a/5b_Mau 02-HSSV.docx
+++ b/5b_Mau 02-HSSV.docx
@@ -417,75 +417,110 @@
             <w:r>
               <w:t>Bảo Tồn</w:t>
             </w:r>
+          </w:p>
+        </w:tc>
+        <w:tc>
+          <w:tcPr>
+            <w:tcW w:w="2340" w:type="dxa"/>
+          </w:tcPr>
+          <w:p/>
+        </w:tc>
+      </w:tr>
+      <w:tr>
+        <w:tc>
+          <w:tcPr>
+            <w:tcW w:w="828" w:type="dxa"/>
+          </w:tcPr>
+          <w:p/>
+          <w:p>
+            <w:r>
+              <w:t>4</w:t>
+            </w:r>
+          </w:p>
+        </w:tc>
+        <w:tc>
+          <w:tcPr>
+            <w:tcW w:w="2520" w:type="dxa"/>
+          </w:tcPr>
+          <w:p>
+            <w:r>
+              <w:t>CD17TT3</w:t>
+            </w:r>
+          </w:p>
+        </w:tc>
+        <w:tc>
+          <w:tcPr>
+            <w:tcW w:w="1530" w:type="dxa"/>
+          </w:tcPr>
+          <w:p>
+            <w:r>
+              <w:t>1</w:t>
+            </w:r>
+          </w:p>
+        </w:tc>
+        <w:tc>
+          <w:tcPr>
+            <w:tcW w:w="2520" w:type="dxa"/>
+          </w:tcPr>
+          <w:p>
+            <w:r>
+              <w:t>Bảo Tồn</w:t>
+            </w:r>
+          </w:p>
+        </w:tc>
+        <w:tc>
+          <w:tcPr>
+            <w:tcW w:w="2340" w:type="dxa"/>
+          </w:tcPr>
+          <w:p/>
+        </w:tc>
+      </w:tr>
+      <w:tr>
+        <w:trPr>
+          <w:trHeight w:val="458"/>
+        </w:trPr>
+        <w:tc>
+          <w:tcPr>
+            <w:tcW w:w="828" w:type="dxa"/>
+          </w:tcPr>
+          <w:p/>
+          <w:p>
+            <w:r>
+              <w:t>5</w:t>
+            </w:r>
             <w:bookmarkStart w:id="0" w:name="_GoBack"/>
             <w:bookmarkEnd w:id="0"/>
           </w:p>
         </w:tc>
         <w:tc>
           <w:tcPr>
-            <w:tcW w:w="2340" w:type="dxa"/>
-          </w:tcPr>
-          <w:p/>
-        </w:tc>
-      </w:tr>
-      <w:tr>
-        <w:tc>
-          <w:tcPr>
-            <w:tcW w:w="828" w:type="dxa"/>
-          </w:tcPr>
-          <w:p/>
-          <w:p/>
-        </w:tc>
-        <w:tc>
-          <w:tcPr>
-            <w:tcW w:w="2520" w:type="dxa"/>
-          </w:tcPr>
-          <w:p/>
+            <w:tcW w:w="2520" w:type="dxa"/>
+          </w:tcPr>
+          <w:p>
+            <w:r>
+              <w:t>CD17TT3</w:t>
+            </w:r>
+          </w:p>
         </w:tc>
         <w:tc>
           <w:tcPr>
             <w:tcW w:w="1530" w:type="dxa"/>
           </w:tcPr>
-          <w:p/>
-        </w:tc>
-        <w:tc>
-          <w:tcPr>
-            <w:tcW w:w="2520" w:type="dxa"/>
-          </w:tcPr>
-          <w:p/>
-        </w:tc>
-        <w:tc>
-          <w:tcPr>
-            <w:tcW w:w="2340" w:type="dxa"/>
-          </w:tcPr>
-          <w:p/>
-        </w:tc>
-      </w:tr>
-      <w:tr>
-        <w:tc>
-          <w:tcPr>
-            <w:tcW w:w="828" w:type="dxa"/>
-          </w:tcPr>
-          <w:p/>
-          <w:p/>
-        </w:tc>
-        <w:tc>
-          <w:tcPr>
-            <w:tcW w:w="2520" w:type="dxa"/>
-          </w:tcPr>
-          <w:p/>
-        </w:tc>
-        <w:tc>
-          <w:tcPr>
-            <w:tcW w:w="1530" w:type="dxa"/>
-          </w:tcPr>
-          <w:p/>
-        </w:tc>
-        <w:tc>
-          <w:tcPr>
-            <w:tcW w:w="2520" w:type="dxa"/>
-          </w:tcPr>
-          <w:p/>
+          <w:p>
+            <w:r>
+              <w:t>1</w:t>
+            </w:r>
+          </w:p>
+        </w:tc>
+        <w:tc>
+          <w:tcPr>
+            <w:tcW w:w="2520" w:type="dxa"/>
+          </w:tcPr>
+          <w:p>
+            <w:r>
+              <w:t>Bảo Tồn</w:t>
+            </w:r>
+          </w:p>
         </w:tc>
         <w:tc>
           <w:tcPr>

</xml_diff>